<commit_message>
Added: CSS and HTML code, hover effects. Fixed: JS
</commit_message>
<xml_diff>
--- a/Loggbok.docx
+++ b/Loggbok.docx
@@ -1,6 +1,6 @@
 
 <file path=word/document.xml><?xml version="1.0" encoding="utf-8"?>
-<w:document xmlns:wpc="http://schemas.microsoft.com/office/word/2010/wordprocessingCanvas" xmlns:cx="http://schemas.microsoft.com/office/drawing/2014/chartex" xmlns:cx1="http://schemas.microsoft.com/office/drawing/2015/9/8/chartex" xmlns:cx2="http://schemas.microsoft.com/office/drawing/2015/10/21/chartex" xmlns:cx3="http://schemas.microsoft.com/office/drawing/2016/5/9/chartex" xmlns:cx4="http://schemas.microsoft.com/office/drawing/2016/5/10/chartex" xmlns:cx5="http://schemas.microsoft.com/office/drawing/2016/5/11/chartex" xmlns:cx6="http://schemas.microsoft.com/office/drawing/2016/5/12/chartex" xmlns:cx7="http://schemas.microsoft.com/office/drawing/2016/5/13/chartex" xmlns:cx8="http://schemas.microsoft.com/office/drawing/2016/5/14/chartex" xmlns:mc="http://schemas.openxmlformats.org/markup-compatibility/2006" xmlns:aink="http://schemas.microsoft.com/office/drawing/2016/ink" xmlns:am3d="http://schemas.microsoft.com/office/drawing/2017/model3d" xmlns:o="urn:schemas-microsoft-com:office:office" xmlns:r="http://schemas.openxmlformats.org/officeDocument/2006/relationships" xmlns:m="http://schemas.openxmlformats.org/officeDocument/2006/math" xmlns:v="urn:schemas-microsoft-com:vml" xmlns:wp14="http://schemas.microsoft.com/office/word/2010/wordprocessingDrawing" xmlns:wp="http://schemas.openxmlformats.org/drawingml/2006/wordprocessingDrawing" xmlns:w10="urn:schemas-microsoft-com:office:word" xmlns:w="http://schemas.openxmlformats.org/wordprocessingml/2006/main" xmlns:w14="http://schemas.microsoft.com/office/word/2010/wordml" xmlns:w15="http://schemas.microsoft.com/office/word/2012/wordml" xmlns:w16cex="http://schemas.microsoft.com/office/word/2018/wordml/cex" xmlns:w16cid="http://schemas.microsoft.com/office/word/2016/wordml/cid" xmlns:w16="http://schemas.microsoft.com/office/word/2018/wordml" xmlns:w16se="http://schemas.microsoft.com/office/word/2015/wordml/symex" xmlns:wpg="http://schemas.microsoft.com/office/word/2010/wordprocessingGroup" xmlns:wpi="http://schemas.microsoft.com/office/word/2010/wordprocessingInk" xmlns:wne="http://schemas.microsoft.com/office/word/2006/wordml" xmlns:wps="http://schemas.microsoft.com/office/word/2010/wordprocessingShape" mc:Ignorable="w14 w15 w16se w16cid w16 w16cex wp14">
+<w:document xmlns:wpc="http://schemas.microsoft.com/office/word/2010/wordprocessingCanvas" xmlns:cx="http://schemas.microsoft.com/office/drawing/2014/chartex" xmlns:cx1="http://schemas.microsoft.com/office/drawing/2015/9/8/chartex" xmlns:cx2="http://schemas.microsoft.com/office/drawing/2015/10/21/chartex" xmlns:cx3="http://schemas.microsoft.com/office/drawing/2016/5/9/chartex" xmlns:cx4="http://schemas.microsoft.com/office/drawing/2016/5/10/chartex" xmlns:cx5="http://schemas.microsoft.com/office/drawing/2016/5/11/chartex" xmlns:cx6="http://schemas.microsoft.com/office/drawing/2016/5/12/chartex" xmlns:cx7="http://schemas.microsoft.com/office/drawing/2016/5/13/chartex" xmlns:cx8="http://schemas.microsoft.com/office/drawing/2016/5/14/chartex" xmlns:mc="http://schemas.openxmlformats.org/markup-compatibility/2006" xmlns:aink="http://schemas.microsoft.com/office/drawing/2016/ink" xmlns:am3d="http://schemas.microsoft.com/office/drawing/2017/model3d" xmlns:o="urn:schemas-microsoft-com:office:office" xmlns:r="http://schemas.openxmlformats.org/officeDocument/2006/relationships" xmlns:m="http://schemas.openxmlformats.org/officeDocument/2006/math" xmlns:v="urn:schemas-microsoft-com:vml" xmlns:wp14="http://schemas.microsoft.com/office/word/2010/wordprocessingDrawing" xmlns:wp="http://schemas.openxmlformats.org/drawingml/2006/wordprocessingDrawing" xmlns:w10="urn:schemas-microsoft-com:office:word" xmlns:w="http://schemas.openxmlformats.org/wordprocessingml/2006/main" xmlns:w14="http://schemas.microsoft.com/office/word/2010/wordml" xmlns:w15="http://schemas.microsoft.com/office/word/2012/wordml" xmlns:w16cex="http://schemas.microsoft.com/office/word/2018/wordml/cex" xmlns:w16cid="http://schemas.microsoft.com/office/word/2016/wordml/cid" xmlns:w16="http://schemas.microsoft.com/office/word/2018/wordml" xmlns:w16sdtdh="http://schemas.microsoft.com/office/word/2020/wordml/sdtdatahash" xmlns:w16se="http://schemas.microsoft.com/office/word/2015/wordml/symex" xmlns:wpg="http://schemas.microsoft.com/office/word/2010/wordprocessingGroup" xmlns:wpi="http://schemas.microsoft.com/office/word/2010/wordprocessingInk" xmlns:wne="http://schemas.microsoft.com/office/word/2006/wordml" xmlns:wps="http://schemas.microsoft.com/office/word/2010/wordprocessingShape" mc:Ignorable="w14 w15 w16se w16cid w16 w16cex w16sdtdh wp14">
   <w:body>
     <w:p>
       <w:pPr>
@@ -18,57 +18,22 @@
     </w:p>
     <w:p>
       <w:r>
-        <w:t xml:space="preserve">(19-04-21) Idag har laddat upp kodmappen till </w:t>
-      </w:r>
-      <w:proofErr w:type="spellStart"/>
-      <w:r>
-        <w:t>GitHub</w:t>
-      </w:r>
-      <w:proofErr w:type="spellEnd"/>
-      <w:r>
-        <w:t>, skapat ASP kod som en grund med layout sidan, blivit klar med formuläret och skrivit vidare på målgruppsanalysen.</w:t>
+        <w:t>(19-04-21) Idag har laddat upp kodmappen till GitHub, skapat ASP kod som en grund med layout sidan, blivit klar med formuläret och skrivit vidare på målgruppsanalysen.</w:t>
       </w:r>
     </w:p>
     <w:p>
       <w:r>
-        <w:t xml:space="preserve">(24-04-21) Jag är nu klar med min målgruppsanalys och har påbörjat </w:t>
-      </w:r>
-      <w:proofErr w:type="spellStart"/>
-      <w:r>
-        <w:t>wireframes</w:t>
-      </w:r>
-      <w:proofErr w:type="spellEnd"/>
-      <w:r>
-        <w:t>.</w:t>
+        <w:t>(24-04-21) Jag är nu klar med min målgruppsanalys och har påbörjat wireframes.</w:t>
       </w:r>
     </w:p>
     <w:p>
       <w:r>
-        <w:t xml:space="preserve">(27-04-21) Idag har jag jobbat vidare med </w:t>
-      </w:r>
-      <w:proofErr w:type="spellStart"/>
-      <w:r>
-        <w:t>wireframes</w:t>
-      </w:r>
-      <w:proofErr w:type="spellEnd"/>
-      <w:r>
-        <w:t xml:space="preserve"> och programmering</w:t>
-      </w:r>
-      <w:r>
-        <w:t>.</w:t>
+        <w:t>(27-04-21) Idag har jag jobbat vidare med wireframes och programmering.</w:t>
       </w:r>
     </w:p>
     <w:p>
       <w:r>
-        <w:t xml:space="preserve">(28-04-21) Idag har jag kodat vidare och uppdaterat min </w:t>
-      </w:r>
-      <w:proofErr w:type="spellStart"/>
-      <w:r>
-        <w:t>github</w:t>
-      </w:r>
-      <w:proofErr w:type="spellEnd"/>
-      <w:r>
-        <w:t>.</w:t>
+        <w:t>(28-04-21) Idag har jag kodat vidare och uppdaterat min github.</w:t>
       </w:r>
     </w:p>
     <w:p>
@@ -79,6 +44,14 @@
     <w:p>
       <w:r>
         <w:t>(02-05-21) Idag har jag ändrat lite i min kod och lagt till en slideshow, nya länkar och andra justeringar.</w:t>
+      </w:r>
+    </w:p>
+    <w:p>
+      <w:r>
+        <w:t xml:space="preserve">(04-05-21) Idag har jag fixat ThemeChanger javascriptet, </w:t>
+      </w:r>
+      <w:r>
+        <w:t>css och html.</w:t>
       </w:r>
     </w:p>
     <w:p/>
@@ -94,7 +67,7 @@
 </file>
 
 <file path=word/styles.xml><?xml version="1.0" encoding="utf-8"?>
-<w:styles xmlns:mc="http://schemas.openxmlformats.org/markup-compatibility/2006" xmlns:r="http://schemas.openxmlformats.org/officeDocument/2006/relationships" xmlns:w="http://schemas.openxmlformats.org/wordprocessingml/2006/main" xmlns:w14="http://schemas.microsoft.com/office/word/2010/wordml" xmlns:w15="http://schemas.microsoft.com/office/word/2012/wordml" xmlns:w16cex="http://schemas.microsoft.com/office/word/2018/wordml/cex" xmlns:w16cid="http://schemas.microsoft.com/office/word/2016/wordml/cid" xmlns:w16="http://schemas.microsoft.com/office/word/2018/wordml" xmlns:w16se="http://schemas.microsoft.com/office/word/2015/wordml/symex" mc:Ignorable="w14 w15 w16se w16cid w16 w16cex">
+<w:styles xmlns:mc="http://schemas.openxmlformats.org/markup-compatibility/2006" xmlns:r="http://schemas.openxmlformats.org/officeDocument/2006/relationships" xmlns:w="http://schemas.openxmlformats.org/wordprocessingml/2006/main" xmlns:w14="http://schemas.microsoft.com/office/word/2010/wordml" xmlns:w15="http://schemas.microsoft.com/office/word/2012/wordml" xmlns:w16cex="http://schemas.microsoft.com/office/word/2018/wordml/cex" xmlns:w16cid="http://schemas.microsoft.com/office/word/2016/wordml/cid" xmlns:w16="http://schemas.microsoft.com/office/word/2018/wordml" xmlns:w16sdtdh="http://schemas.microsoft.com/office/word/2020/wordml/sdtdatahash" xmlns:w16se="http://schemas.microsoft.com/office/word/2015/wordml/symex" mc:Ignorable="w14 w15 w16se w16cid w16 w16cex w16sdtdh">
   <w:docDefaults>
     <w:rPrDefault>
       <w:rPr>
@@ -216,6 +189,7 @@
     <w:lsdException w:name="HTML Sample" w:semiHidden="1" w:unhideWhenUsed="1"/>
     <w:lsdException w:name="HTML Typewriter" w:semiHidden="1" w:unhideWhenUsed="1"/>
     <w:lsdException w:name="HTML Variable" w:semiHidden="1" w:unhideWhenUsed="1"/>
+    <w:lsdException w:name="Normal Table" w:semiHidden="1" w:unhideWhenUsed="1"/>
     <w:lsdException w:name="annotation subject" w:semiHidden="1" w:unhideWhenUsed="1"/>
     <w:lsdException w:name="No List" w:semiHidden="1" w:unhideWhenUsed="1"/>
     <w:lsdException w:name="Outline List 1" w:semiHidden="1" w:unhideWhenUsed="1"/>
@@ -262,8 +236,10 @@
     <w:lsdException w:name="Table Subtle 2" w:semiHidden="1" w:unhideWhenUsed="1"/>
     <w:lsdException w:name="Table Web 1" w:semiHidden="1" w:unhideWhenUsed="1"/>
     <w:lsdException w:name="Table Web 2" w:semiHidden="1" w:unhideWhenUsed="1"/>
+    <w:lsdException w:name="Table Web 3" w:semiHidden="1" w:unhideWhenUsed="1"/>
     <w:lsdException w:name="Balloon Text" w:semiHidden="1" w:unhideWhenUsed="1"/>
     <w:lsdException w:name="Table Grid" w:uiPriority="39"/>
+    <w:lsdException w:name="Table Theme" w:semiHidden="1" w:unhideWhenUsed="1"/>
     <w:lsdException w:name="Placeholder Text" w:semiHidden="1"/>
     <w:lsdException w:name="No Spacing" w:uiPriority="1" w:qFormat="1"/>
     <w:lsdException w:name="Light Shading" w:uiPriority="60"/>

</xml_diff>

<commit_message>
Added: 2 new pages. Fixed: nav
</commit_message>
<xml_diff>
--- a/Loggbok.docx
+++ b/Loggbok.docx
@@ -18,22 +18,54 @@
     </w:p>
     <w:p>
       <w:r>
-        <w:t>(19-04-21) Idag har laddat upp kodmappen till GitHub, skapat ASP kod som en grund med layout sidan, blivit klar med formuläret och skrivit vidare på målgruppsanalysen.</w:t>
-      </w:r>
-    </w:p>
-    <w:p>
-      <w:r>
-        <w:t>(24-04-21) Jag är nu klar med min målgruppsanalys och har påbörjat wireframes.</w:t>
-      </w:r>
-    </w:p>
-    <w:p>
-      <w:r>
-        <w:t>(27-04-21) Idag har jag jobbat vidare med wireframes och programmering.</w:t>
-      </w:r>
-    </w:p>
-    <w:p>
-      <w:r>
-        <w:t>(28-04-21) Idag har jag kodat vidare och uppdaterat min github.</w:t>
+        <w:t xml:space="preserve">(19-04-21) Idag har laddat upp kodmappen till </w:t>
+      </w:r>
+      <w:proofErr w:type="spellStart"/>
+      <w:r>
+        <w:t>GitHub</w:t>
+      </w:r>
+      <w:proofErr w:type="spellEnd"/>
+      <w:r>
+        <w:t>, skapat ASP kod som en grund med layout sidan, blivit klar med formuläret och skrivit vidare på målgruppsanalysen.</w:t>
+      </w:r>
+    </w:p>
+    <w:p>
+      <w:r>
+        <w:t xml:space="preserve">(24-04-21) Jag är nu klar med min målgruppsanalys och har påbörjat </w:t>
+      </w:r>
+      <w:proofErr w:type="spellStart"/>
+      <w:r>
+        <w:t>wireframes</w:t>
+      </w:r>
+      <w:proofErr w:type="spellEnd"/>
+      <w:r>
+        <w:t>.</w:t>
+      </w:r>
+    </w:p>
+    <w:p>
+      <w:r>
+        <w:t xml:space="preserve">(27-04-21) Idag har jag jobbat vidare med </w:t>
+      </w:r>
+      <w:proofErr w:type="spellStart"/>
+      <w:r>
+        <w:t>wireframes</w:t>
+      </w:r>
+      <w:proofErr w:type="spellEnd"/>
+      <w:r>
+        <w:t xml:space="preserve"> och programmering.</w:t>
+      </w:r>
+    </w:p>
+    <w:p>
+      <w:r>
+        <w:t xml:space="preserve">(28-04-21) Idag har jag kodat vidare och uppdaterat min </w:t>
+      </w:r>
+      <w:proofErr w:type="spellStart"/>
+      <w:r>
+        <w:t>github</w:t>
+      </w:r>
+      <w:proofErr w:type="spellEnd"/>
+      <w:r>
+        <w:t>.</w:t>
       </w:r>
     </w:p>
     <w:p>
@@ -48,12 +80,47 @@
     </w:p>
     <w:p>
       <w:r>
-        <w:t xml:space="preserve">(04-05-21) Idag har jag fixat ThemeChanger javascriptet, </w:t>
-      </w:r>
-      <w:r>
-        <w:t>css och html.</w:t>
-      </w:r>
-    </w:p>
+        <w:t xml:space="preserve">(04-05-21) Idag har jag fixat </w:t>
+      </w:r>
+      <w:proofErr w:type="spellStart"/>
+      <w:r>
+        <w:t>ThemeChanger</w:t>
+      </w:r>
+      <w:proofErr w:type="spellEnd"/>
+      <w:r>
+        <w:t xml:space="preserve"> javascriptet, </w:t>
+      </w:r>
+      <w:proofErr w:type="spellStart"/>
+      <w:r>
+        <w:t>css</w:t>
+      </w:r>
+      <w:proofErr w:type="spellEnd"/>
+      <w:r>
+        <w:t xml:space="preserve"> och html.</w:t>
+      </w:r>
+    </w:p>
+    <w:p>
+      <w:r>
+        <w:t xml:space="preserve">(05-05-21) Idag har jag lagt till ändringar i </w:t>
+      </w:r>
+      <w:proofErr w:type="spellStart"/>
+      <w:r>
+        <w:t>javascript</w:t>
+      </w:r>
+      <w:proofErr w:type="spellEnd"/>
+      <w:r>
+        <w:t xml:space="preserve">, </w:t>
+      </w:r>
+      <w:proofErr w:type="spellStart"/>
+      <w:r>
+        <w:t>css</w:t>
+      </w:r>
+      <w:proofErr w:type="spellEnd"/>
+      <w:r>
+        <w:t xml:space="preserve"> där jag modifierade hover effekter och färger osv, och lade till lite html kod till produkt sidan.</w:t>
+      </w:r>
+    </w:p>
+    <w:p/>
     <w:p/>
     <w:p/>
     <w:sectPr>

</xml_diff>

<commit_message>
Added: A lot of HTML and CSS
</commit_message>
<xml_diff>
--- a/Loggbok.docx
+++ b/Loggbok.docx
@@ -18,154 +18,81 @@
     </w:p>
     <w:p>
       <w:r>
-        <w:t xml:space="preserve">(19-04-21) Idag har laddat upp kodmappen till </w:t>
-      </w:r>
-      <w:proofErr w:type="spellStart"/>
-      <w:r>
-        <w:t>GitHub</w:t>
-      </w:r>
-      <w:proofErr w:type="spellEnd"/>
-      <w:r>
-        <w:t>, skapat ASP kod som en grund med layout sidan, blivit klar med formuläret och skrivit vidare på målgruppsanalysen.</w:t>
-      </w:r>
-    </w:p>
-    <w:p>
-      <w:r>
-        <w:t xml:space="preserve">(24-04-21) Jag är nu klar med min målgruppsanalys och har påbörjat </w:t>
-      </w:r>
-      <w:proofErr w:type="spellStart"/>
-      <w:r>
-        <w:t>wireframes</w:t>
-      </w:r>
-      <w:proofErr w:type="spellEnd"/>
-      <w:r>
-        <w:t>.</w:t>
-      </w:r>
-    </w:p>
-    <w:p>
-      <w:r>
-        <w:t xml:space="preserve">(27-04-21) Idag har jag jobbat vidare med </w:t>
-      </w:r>
-      <w:proofErr w:type="spellStart"/>
-      <w:r>
-        <w:t>wireframes</w:t>
-      </w:r>
-      <w:proofErr w:type="spellEnd"/>
-      <w:r>
-        <w:t xml:space="preserve"> och programmering.</w:t>
-      </w:r>
-    </w:p>
-    <w:p>
-      <w:r>
-        <w:t xml:space="preserve">(28-04-21) Idag har jag kodat vidare och uppdaterat min </w:t>
-      </w:r>
-      <w:proofErr w:type="spellStart"/>
-      <w:r>
-        <w:t>github</w:t>
-      </w:r>
-      <w:proofErr w:type="spellEnd"/>
-      <w:r>
-        <w:t>.</w:t>
-      </w:r>
-    </w:p>
-    <w:p>
-      <w:r>
-        <w:t>(30-04-21) Idag har jag än igen kodat vidare på HTML kod och CSS.</w:t>
-      </w:r>
-    </w:p>
-    <w:p>
-      <w:r>
-        <w:t>(02-05-21) Idag har jag ändrat lite i min kod och lagt till en slideshow, nya länkar och andra justeringar.</w:t>
-      </w:r>
-    </w:p>
-    <w:p>
-      <w:r>
-        <w:t xml:space="preserve">(04-05-21) Idag har jag fixat </w:t>
-      </w:r>
-      <w:proofErr w:type="spellStart"/>
-      <w:r>
-        <w:t>ThemeChanger</w:t>
-      </w:r>
-      <w:proofErr w:type="spellEnd"/>
-      <w:r>
-        <w:t xml:space="preserve"> javascriptet, </w:t>
-      </w:r>
-      <w:proofErr w:type="spellStart"/>
-      <w:r>
-        <w:t>css</w:t>
-      </w:r>
-      <w:proofErr w:type="spellEnd"/>
-      <w:r>
-        <w:t xml:space="preserve"> och html.</w:t>
-      </w:r>
-    </w:p>
-    <w:p>
-      <w:r>
-        <w:t xml:space="preserve">(05-05-21) Idag har jag lagt till ändringar i </w:t>
-      </w:r>
-      <w:proofErr w:type="spellStart"/>
-      <w:r>
-        <w:t>javascript</w:t>
-      </w:r>
-      <w:proofErr w:type="spellEnd"/>
-      <w:r>
-        <w:t xml:space="preserve">, </w:t>
-      </w:r>
-      <w:proofErr w:type="spellStart"/>
-      <w:r>
-        <w:t>css</w:t>
-      </w:r>
-      <w:proofErr w:type="spellEnd"/>
-      <w:r>
-        <w:t xml:space="preserve"> där jag modifierade hover effekter och färger osv, och lade till lite html kod till produkt sidan.</w:t>
-      </w:r>
-    </w:p>
-    <w:p>
-      <w:r>
-        <w:t xml:space="preserve">(05-05-21) Har även lagt till två nya sidor. </w:t>
-      </w:r>
-      <w:r>
-        <w:t xml:space="preserve">Den tidigare </w:t>
-      </w:r>
-      <w:proofErr w:type="spellStart"/>
-      <w:r>
-        <w:t>proucts</w:t>
-      </w:r>
-      <w:proofErr w:type="spellEnd"/>
-      <w:r>
-        <w:t xml:space="preserve"> sidan är nu uppdelad i </w:t>
+        <w:t>(19-04) Idag har laddat upp kodmappen till GitHub, skapat ASP kod som en grund med layout sidan, blivit klar med formuläret och skrivit vidare på målgruppsanalysen.</w:t>
+      </w:r>
+    </w:p>
+    <w:p>
+      <w:r>
+        <w:t>(24-04) Jag är nu klar med min målgruppsanalys och har påbörjat wireframes.</w:t>
+      </w:r>
+    </w:p>
+    <w:p>
+      <w:r>
+        <w:t>(27-04) Idag har jag jobbat vidare med wireframes och programmering.</w:t>
+      </w:r>
+    </w:p>
+    <w:p>
+      <w:r>
+        <w:t>(28-04) Idag har jag kodat vidare och uppdaterat min github.</w:t>
+      </w:r>
+    </w:p>
+    <w:p>
+      <w:r>
+        <w:t>(30-04) Idag har jag än igen kodat vidare på HTML kod och CSS.</w:t>
+      </w:r>
+    </w:p>
+    <w:p>
+      <w:r>
+        <w:t>(02-05) Idag har jag ändrat lite i min kod och lagt till en slideshow, nya länkar och andra justeringar.</w:t>
+      </w:r>
+    </w:p>
+    <w:p>
+      <w:r>
+        <w:t xml:space="preserve">(04-05) Idag har jag fixat ThemeChanger javascriptet, </w:t>
+      </w:r>
+      <w:r>
+        <w:t>css och html.</w:t>
+      </w:r>
+    </w:p>
+    <w:p>
+      <w:r>
+        <w:t>(05-05) Idag har jag lagt till ändringar i javascript</w:t>
+      </w:r>
+      <w:r>
+        <w:t>, css där jag modifierade hover effekter och färger osv, och lade till lite html kod till produkt sidan.</w:t>
+      </w:r>
+    </w:p>
+    <w:p>
+      <w:r>
+        <w:t xml:space="preserve">(05-05) Har även lagt till två nya sidor. </w:t>
+      </w:r>
+      <w:r>
+        <w:t xml:space="preserve">Den tidigare proucts sidan är nu uppdelad i </w:t>
       </w:r>
       <w:r>
         <w:t>tre</w:t>
       </w:r>
       <w:r>
-        <w:t xml:space="preserve"> sidor: PC </w:t>
-      </w:r>
-      <w:proofErr w:type="spellStart"/>
-      <w:r>
-        <w:t>Partpicker</w:t>
-      </w:r>
-      <w:proofErr w:type="spellEnd"/>
-      <w:r>
-        <w:t xml:space="preserve">, </w:t>
-      </w:r>
-      <w:proofErr w:type="spellStart"/>
-      <w:r>
-        <w:t>Prebuilt</w:t>
-      </w:r>
-      <w:proofErr w:type="spellEnd"/>
-      <w:r>
-        <w:t xml:space="preserve"> PC och </w:t>
-      </w:r>
-      <w:proofErr w:type="spellStart"/>
-      <w:r>
-        <w:t>Gaming</w:t>
-      </w:r>
-      <w:proofErr w:type="spellEnd"/>
-      <w:r>
-        <w:t xml:space="preserve"> Gadgets. </w:t>
-      </w:r>
-    </w:p>
+        <w:t xml:space="preserve"> sidor: PC Partpicker, Prebuilt PC och Gaming Gadgets. </w:t>
+      </w:r>
+    </w:p>
+    <w:p>
+      <w:r>
+        <w:t>(05-06)</w:t>
+      </w:r>
+      <w:r>
+        <w:t xml:space="preserve"> Idag har jag blivit klar med about sidan och börjat på servern.</w:t>
+      </w:r>
+    </w:p>
+    <w:p>
+      <w:r>
+        <w:t xml:space="preserve">(05-07) Kodat vidare och börjar bli klar med all HTML &amp; CSS programmering, lite kvar och finskjusteringar efteråt </w:t>
+      </w:r>
+      <w:r>
+        <w:t>och dessutom skall servern bli klar.</w:t>
+      </w:r>
+    </w:p>
+    <w:p/>
     <w:p/>
     <w:p/>
     <w:p/>

</xml_diff>

<commit_message>
Fixed: DB. Added: HTML & CSS
</commit_message>
<xml_diff>
--- a/Loggbok.docx
+++ b/Loggbok.docx
@@ -10,7 +10,11 @@
         <w:t>Loggbok</w:t>
       </w:r>
     </w:p>
-    <w:p/>
+    <w:p>
+      <w:r>
+        <w:t>Vilhelm Lindahl TE18C - Slutprojekt</w:t>
+      </w:r>
+    </w:p>
     <w:p>
       <w:r>
         <w:t>(14-04-21) Jag har gjort klart min enkät som inväntar svar, blivit klar med personas, blivit klar med färgteman, klar med logotypen, påbörjat väldigt simpel HTML som en grund till hemsidan, påbörjat texten om målgruppsanalysen.</w:t>
@@ -90,6 +94,68 @@
       </w:r>
       <w:r>
         <w:t>och dessutom skall servern bli klar.</w:t>
+      </w:r>
+    </w:p>
+    <w:p>
+      <w:r>
+        <w:t>(05-0</w:t>
+      </w:r>
+      <w:r>
+        <w:t>8</w:t>
+      </w:r>
+      <w:r>
+        <w:t>)</w:t>
+      </w:r>
+      <w:r>
+        <w:t xml:space="preserve"> Skapat data basen och matat in </w:t>
+      </w:r>
+      <w:r>
+        <w:t>data.</w:t>
+      </w:r>
+    </w:p>
+    <w:p>
+      <w:r>
+        <w:t>(05-</w:t>
+      </w:r>
+      <w:r>
+        <w:t>1</w:t>
+      </w:r>
+      <w:r>
+        <w:t>1</w:t>
+      </w:r>
+      <w:r>
+        <w:t xml:space="preserve">) Idag har det bara varit strul med databasen. Har inte lyckats öppna den på min stationära hemdator, vilket jag gärna vill kunna. </w:t>
+      </w:r>
+      <w:r>
+        <w:t>Får felmeddelande att jag måste uppgradera någon version, men vet inte hur och lyckas inte lösa det. Fick lite HTML programmering gjord, men inte mycket.</w:t>
+      </w:r>
+    </w:p>
+    <w:p>
+      <w:r>
+        <w:t xml:space="preserve">(05-12) Idag satt jag </w:t>
+      </w:r>
+      <w:r>
+        <w:t xml:space="preserve">på båda lektionerna med att försöka lösa problemet. Med hjälp från både Habil och Ralf lyckas vi ändå inte lösa det. Antar att jag endast får programmera vidare på </w:t>
+      </w:r>
+      <w:r>
+        <w:t>min laptop där det faktiskt fungerar.</w:t>
+      </w:r>
+    </w:p>
+    <w:p>
+      <w:r>
+        <w:t xml:space="preserve">(05-13) Efter att ha suttit med felsökning i över en timme har jag äntligen lyckats lösa problemet! Följde en guide på stackoverflow som beskrev ett liknande problem och det löste sig. Jag började med att </w:t>
+      </w:r>
+      <w:r>
+        <w:t xml:space="preserve">om-installera vs och </w:t>
+      </w:r>
+      <w:r>
+        <w:t xml:space="preserve">sedan ladda ned nya versionen av sql, sedan redigera lite i regedit och sedan helt ta bort </w:t>
+      </w:r>
+      <w:r>
+        <w:t>sql från datorn och sist skapa den på nytt. Detta lyckades uppgradera sql till version 13</w:t>
+      </w:r>
+      <w:r>
+        <w:t xml:space="preserve"> och problemet är nu löst. Äntligen.</w:t>
       </w:r>
     </w:p>
     <w:p/>

</xml_diff>